<commit_message>
captura de diff with previous version
</commit_message>
<xml_diff>
--- a/Documento.docx
+++ b/Documento.docx
@@ -51,6 +51,62 @@
       </w:r>
       <w:bookmarkStart w:id="0" w:name="_GoBack"/>
       <w:bookmarkEnd w:id="0"/>
+    </w:p>
+    <w:p/>
+    <w:p>
+      <w:r>
+        <w:rPr>
+          <w:noProof/>
+        </w:rPr>
+        <w:drawing>
+          <wp:inline distT="0" distB="0" distL="0" distR="0" wp14:anchorId="40663A1F" wp14:editId="7EBE4CC0">
+            <wp:extent cx="5782541" cy="693420"/>
+            <wp:effectExtent l="0" t="0" r="8890" b="0"/>
+            <wp:docPr id="4" name="Imagen 4" descr="Command Prompt"/>
+            <wp:cNvGraphicFramePr>
+              <a:graphicFrameLocks xmlns:a="http://schemas.openxmlformats.org/drawingml/2006/main" noChangeAspect="1"/>
+            </wp:cNvGraphicFramePr>
+            <a:graphic xmlns:a="http://schemas.openxmlformats.org/drawingml/2006/main">
+              <a:graphicData uri="http://schemas.openxmlformats.org/drawingml/2006/picture">
+                <pic:pic xmlns:pic="http://schemas.openxmlformats.org/drawingml/2006/picture">
+                  <pic:nvPicPr>
+                    <pic:cNvPr id="4" name="9D8C2F8.tmp"/>
+                    <pic:cNvPicPr/>
+                  </pic:nvPicPr>
+                  <pic:blipFill rotWithShape="1">
+                    <a:blip r:embed="rId5" cstate="print">
+                      <a:extLst>
+                        <a:ext uri="{28A0092B-C50C-407E-A947-70E740481C1C}">
+                          <a14:useLocalDpi xmlns:a14="http://schemas.microsoft.com/office/drawing/2010/main" val="0"/>
+                        </a:ext>
+                      </a:extLst>
+                    </a:blip>
+                    <a:srcRect t="78419" r="2669"/>
+                    <a:stretch/>
+                  </pic:blipFill>
+                  <pic:spPr bwMode="auto">
+                    <a:xfrm>
+                      <a:off x="0" y="0"/>
+                      <a:ext cx="5784943" cy="693708"/>
+                    </a:xfrm>
+                    <a:prstGeom prst="rect">
+                      <a:avLst/>
+                    </a:prstGeom>
+                    <a:ln>
+                      <a:noFill/>
+                    </a:ln>
+                    <a:extLst>
+                      <a:ext uri="{53640926-AAD7-44D8-BBD7-CCE9431645EC}">
+                        <a14:shadowObscured xmlns:a14="http://schemas.microsoft.com/office/drawing/2010/main"/>
+                      </a:ext>
+                    </a:extLst>
+                  </pic:spPr>
+                </pic:pic>
+              </a:graphicData>
+            </a:graphic>
+          </wp:inline>
+        </w:drawing>
+      </w:r>
     </w:p>
     <w:sectPr>
       <w:pgSz w:w="12240" w:h="15840"/>

</xml_diff>

<commit_message>
Agregado de grafico de versiones.
</commit_message>
<xml_diff>
--- a/Documento.docx
+++ b/Documento.docx
@@ -49,8 +49,6 @@
           </wp:inline>
         </w:drawing>
       </w:r>
-      <w:bookmarkStart w:id="0" w:name="_GoBack"/>
-      <w:bookmarkEnd w:id="0"/>
     </w:p>
     <w:p/>
     <w:p>
@@ -107,6 +105,58 @@
           </wp:inline>
         </w:drawing>
       </w:r>
+    </w:p>
+    <w:p/>
+    <w:p>
+      <w:r>
+        <w:rPr>
+          <w:noProof/>
+        </w:rPr>
+        <w:drawing>
+          <wp:inline distT="0" distB="0" distL="0" distR="0" wp14:anchorId="5CC44E22" wp14:editId="73085BAC">
+            <wp:extent cx="5617275" cy="2297927"/>
+            <wp:effectExtent l="0" t="0" r="2540" b="7620"/>
+            <wp:docPr id="2" name="Imagen 2"/>
+            <wp:cNvGraphicFramePr>
+              <a:graphicFrameLocks xmlns:a="http://schemas.openxmlformats.org/drawingml/2006/main" noChangeAspect="1"/>
+            </wp:cNvGraphicFramePr>
+            <a:graphic xmlns:a="http://schemas.openxmlformats.org/drawingml/2006/main">
+              <a:graphicData uri="http://schemas.openxmlformats.org/drawingml/2006/picture">
+                <pic:pic xmlns:pic="http://schemas.openxmlformats.org/drawingml/2006/picture">
+                  <pic:nvPicPr>
+                    <pic:cNvPr id="1" name=""/>
+                    <pic:cNvPicPr/>
+                  </pic:nvPicPr>
+                  <pic:blipFill rotWithShape="1">
+                    <a:blip r:embed="rId6"/>
+                    <a:srcRect l="14589" t="18075" r="15415" b="31020"/>
+                    <a:stretch/>
+                  </pic:blipFill>
+                  <pic:spPr bwMode="auto">
+                    <a:xfrm>
+                      <a:off x="0" y="0"/>
+                      <a:ext cx="5635965" cy="2305573"/>
+                    </a:xfrm>
+                    <a:prstGeom prst="rect">
+                      <a:avLst/>
+                    </a:prstGeom>
+                    <a:ln>
+                      <a:noFill/>
+                    </a:ln>
+                    <a:extLst>
+                      <a:ext uri="{53640926-AAD7-44D8-BBD7-CCE9431645EC}">
+                        <a14:shadowObscured xmlns:a14="http://schemas.microsoft.com/office/drawing/2010/main"/>
+                      </a:ext>
+                    </a:extLst>
+                  </pic:spPr>
+                </pic:pic>
+              </a:graphicData>
+            </a:graphic>
+          </wp:inline>
+        </w:drawing>
+      </w:r>
+      <w:bookmarkStart w:id="0" w:name="_GoBack"/>
+      <w:bookmarkEnd w:id="0"/>
     </w:p>
     <w:sectPr>
       <w:pgSz w:w="12240" w:h="15840"/>

</xml_diff>